<commit_message>
Got the implemetation of the facial detection in another thread to work
</commit_message>
<xml_diff>
--- a/Notes/Facial Detection and Recognition Steps and Features.docx
+++ b/Notes/Facial Detection and Recognition Steps and Features.docx
@@ -178,7 +178,15 @@
         </w:numPr>
       </w:pPr>
       <w:r>
-        <w:t xml:space="preserve">From the embedded an ImageBlob is created </w:t>
+        <w:t xml:space="preserve">From the embedded an </w:t>
+      </w:r>
+      <w:proofErr w:type="spellStart"/>
+      <w:r>
+        <w:t>ImageBlob</w:t>
+      </w:r>
+      <w:proofErr w:type="spellEnd"/>
+      <w:r>
+        <w:t xml:space="preserve"> is created </w:t>
       </w:r>
     </w:p>
     <w:p>
@@ -429,6 +437,19 @@
             <w:rStyle w:val="Hyperlink"/>
           </w:rPr>
           <w:t>https://pyimagesearch.com/2017/11/06/deep-learning-opencvs-blobfromimage-works/</w:t>
+        </w:r>
+      </w:hyperlink>
+      <w:r>
+        <w:t xml:space="preserve"> </w:t>
+      </w:r>
+    </w:p>
+    <w:p>
+      <w:hyperlink r:id="rId7" w:history="1">
+        <w:r>
+          <w:rPr>
+            <w:rStyle w:val="Hyperlink"/>
+          </w:rPr>
+          <w:t>https://answers.opencv.org/question/220163/face-embedding-calculation-from-java/</w:t>
         </w:r>
       </w:hyperlink>
       <w:r>

</xml_diff>

<commit_message>
Took out the uncessary python code
</commit_message>
<xml_diff>
--- a/Notes/Facial Detection and Recognition Steps and Features.docx
+++ b/Notes/Facial Detection and Recognition Steps and Features.docx
@@ -450,6 +450,19 @@
             <w:rStyle w:val="Hyperlink"/>
           </w:rPr>
           <w:t>https://answers.opencv.org/question/220163/face-embedding-calculation-from-java/</w:t>
+        </w:r>
+      </w:hyperlink>
+      <w:r>
+        <w:t xml:space="preserve"> </w:t>
+      </w:r>
+    </w:p>
+    <w:p>
+      <w:hyperlink r:id="rId8" w:history="1">
+        <w:r>
+          <w:rPr>
+            <w:rStyle w:val="Hyperlink"/>
+          </w:rPr>
+          <w:t>https://github.com/opencv/opencv_zoo/issues/195</w:t>
         </w:r>
       </w:hyperlink>
       <w:r>
@@ -1759,6 +1772,18 @@
       <w:shd w:val="clear" w:color="auto" w:fill="E1DFDD"/>
     </w:rPr>
   </w:style>
+  <w:style w:type="character" w:styleId="FollowedHyperlink">
+    <w:name w:val="FollowedHyperlink"/>
+    <w:basedOn w:val="DefaultParagraphFont"/>
+    <w:uiPriority w:val="99"/>
+    <w:semiHidden/>
+    <w:unhideWhenUsed/>
+    <w:rsid w:val="00097863"/>
+    <w:rPr>
+      <w:color w:val="96607D" w:themeColor="followedHyperlink"/>
+      <w:u w:val="single"/>
+    </w:rPr>
+  </w:style>
 </w:styles>
 </file>
 

</xml_diff>